<commit_message>
add diagramme d'exigence + rename grantt -> gantt
</commit_message>
<xml_diff>
--- a/documentation/cahier des charges.docx
+++ b/documentation/cahier des charges.docx
@@ -275,53 +275,51 @@
       </w:r>
     </w:p>
     <w:p/>
+    <w:p>
+      <w:pPr>
+        <w:rPr>
+          <w:b/>
+          <w:bCs/>
+          <w:sz w:val="32"/>
+          <w:szCs w:val="32"/>
+          <w:u w:val="single"/>
+        </w:rPr>
+      </w:pPr>
+    </w:p>
+    <w:p>
+      <w:pPr>
+        <w:rPr>
+          <w:b/>
+          <w:bCs/>
+          <w:sz w:val="32"/>
+          <w:szCs w:val="32"/>
+          <w:u w:val="single"/>
+        </w:rPr>
+      </w:pPr>
+      <w:r>
+        <w:rPr>
+          <w:b/>
+          <w:bCs/>
+          <w:sz w:val="32"/>
+          <w:szCs w:val="32"/>
+          <w:u w:val="single"/>
+        </w:rPr>
+        <w:lastRenderedPageBreak/>
+        <w:t>Diagramme d’exigence :</w:t>
+      </w:r>
+    </w:p>
     <w:p/>
-    <w:p>
-      <w:pPr>
-        <w:rPr>
-          <w:b/>
-          <w:bCs/>
-          <w:sz w:val="32"/>
-          <w:szCs w:val="32"/>
-          <w:u w:val="single"/>
-        </w:rPr>
-      </w:pPr>
-      <w:r>
-        <w:rPr>
-          <w:b/>
-          <w:bCs/>
-          <w:sz w:val="32"/>
-          <w:szCs w:val="32"/>
-          <w:u w:val="single"/>
-        </w:rPr>
-        <w:lastRenderedPageBreak/>
-        <w:t>MCD :</w:t>
-      </w:r>
-    </w:p>
-    <w:p>
-      <w:pPr>
-        <w:rPr>
-          <w:b/>
-          <w:bCs/>
-          <w:sz w:val="32"/>
-          <w:szCs w:val="32"/>
-          <w:u w:val="single"/>
-        </w:rPr>
-      </w:pPr>
-      <w:r>
-        <w:rPr>
-          <w:b/>
-          <w:bCs/>
+    <w:p/>
+    <w:p>
+      <w:r>
+        <w:rPr>
           <w:noProof/>
-          <w:sz w:val="32"/>
-          <w:szCs w:val="32"/>
-          <w:u w:val="single"/>
         </w:rPr>
         <w:drawing>
-          <wp:inline distT="0" distB="0" distL="0" distR="0" wp14:anchorId="421EECC3" wp14:editId="38B092D5">
-            <wp:extent cx="3164008" cy="2771775"/>
-            <wp:effectExtent l="0" t="0" r="0" b="0"/>
-            <wp:docPr id="2" name="Image 2"/>
+          <wp:inline distT="0" distB="0" distL="0" distR="0" wp14:anchorId="37D2B063" wp14:editId="69724456">
+            <wp:extent cx="5753100" cy="5057775"/>
+            <wp:effectExtent l="0" t="0" r="0" b="9525"/>
+            <wp:docPr id="4" name="Image 4"/>
             <wp:cNvGraphicFramePr>
               <a:graphicFrameLocks xmlns:a="http://schemas.openxmlformats.org/drawingml/2006/main" noChangeAspect="1"/>
             </wp:cNvGraphicFramePr>
@@ -329,13 +327,13 @@
               <a:graphicData uri="http://schemas.openxmlformats.org/drawingml/2006/picture">
                 <pic:pic xmlns:pic="http://schemas.openxmlformats.org/drawingml/2006/picture">
                   <pic:nvPicPr>
-                    <pic:cNvPr id="0" name="Picture 2"/>
+                    <pic:cNvPr id="0" name="Picture 1"/>
                     <pic:cNvPicPr>
                       <a:picLocks noChangeAspect="1" noChangeArrowheads="1"/>
                     </pic:cNvPicPr>
                   </pic:nvPicPr>
                   <pic:blipFill>
-                    <a:blip r:embed="rId6" cstate="print">
+                    <a:blip r:embed="rId6">
                       <a:extLst>
                         <a:ext uri="{28A0092B-C50C-407E-A947-70E740481C1C}">
                           <a14:useLocalDpi xmlns:a14="http://schemas.microsoft.com/office/drawing/2010/main" val="0"/>
@@ -350,7 +348,7 @@
                   <pic:spPr bwMode="auto">
                     <a:xfrm>
                       <a:off x="0" y="0"/>
-                      <a:ext cx="3166862" cy="2774276"/>
+                      <a:ext cx="5753100" cy="5057775"/>
                     </a:xfrm>
                     <a:prstGeom prst="rect">
                       <a:avLst/>
@@ -377,36 +375,15 @@
           <w:u w:val="single"/>
         </w:rPr>
       </w:pPr>
-    </w:p>
-    <w:p>
-      <w:pPr>
-        <w:rPr>
-          <w:b/>
-          <w:bCs/>
-          <w:sz w:val="32"/>
-          <w:szCs w:val="32"/>
-          <w:u w:val="single"/>
-        </w:rPr>
-      </w:pPr>
-      <w:r>
-        <w:rPr>
-          <w:b/>
-          <w:bCs/>
-          <w:sz w:val="32"/>
-          <w:szCs w:val="32"/>
-          <w:u w:val="single"/>
-        </w:rPr>
-        <w:t>Classe</w:t>
-      </w:r>
-      <w:r>
-        <w:rPr>
-          <w:b/>
-          <w:bCs/>
-          <w:sz w:val="32"/>
-          <w:szCs w:val="32"/>
-          <w:u w:val="single"/>
-        </w:rPr>
-        <w:t> :</w:t>
+      <w:r>
+        <w:rPr>
+          <w:b/>
+          <w:bCs/>
+          <w:sz w:val="32"/>
+          <w:szCs w:val="32"/>
+          <w:u w:val="single"/>
+        </w:rPr>
+        <w:t>MCD :</w:t>
       </w:r>
     </w:p>
     <w:p>
@@ -429,10 +406,10 @@
           <w:u w:val="single"/>
         </w:rPr>
         <w:drawing>
-          <wp:inline distT="0" distB="0" distL="0" distR="0" wp14:anchorId="0DAE7F88" wp14:editId="728CEDA3">
-            <wp:extent cx="3174880" cy="2781300"/>
+          <wp:inline distT="0" distB="0" distL="0" distR="0" wp14:anchorId="421EECC3" wp14:editId="164D762F">
+            <wp:extent cx="2152650" cy="1885793"/>
             <wp:effectExtent l="0" t="0" r="0" b="0"/>
-            <wp:docPr id="3" name="Image 3"/>
+            <wp:docPr id="2" name="Image 2"/>
             <wp:cNvGraphicFramePr>
               <a:graphicFrameLocks xmlns:a="http://schemas.openxmlformats.org/drawingml/2006/main" noChangeAspect="1"/>
             </wp:cNvGraphicFramePr>
@@ -440,7 +417,7 @@
               <a:graphicData uri="http://schemas.openxmlformats.org/drawingml/2006/picture">
                 <pic:pic xmlns:pic="http://schemas.openxmlformats.org/drawingml/2006/picture">
                   <pic:nvPicPr>
-                    <pic:cNvPr id="0" name="Picture 3"/>
+                    <pic:cNvPr id="0" name="Picture 2"/>
                     <pic:cNvPicPr>
                       <a:picLocks noChangeAspect="1" noChangeArrowheads="1"/>
                     </pic:cNvPicPr>
@@ -461,7 +438,109 @@
                   <pic:spPr bwMode="auto">
                     <a:xfrm>
                       <a:off x="0" y="0"/>
-                      <a:ext cx="3185270" cy="2790402"/>
+                      <a:ext cx="2158595" cy="1891001"/>
+                    </a:xfrm>
+                    <a:prstGeom prst="rect">
+                      <a:avLst/>
+                    </a:prstGeom>
+                    <a:noFill/>
+                    <a:ln>
+                      <a:noFill/>
+                    </a:ln>
+                  </pic:spPr>
+                </pic:pic>
+              </a:graphicData>
+            </a:graphic>
+          </wp:inline>
+        </w:drawing>
+      </w:r>
+    </w:p>
+    <w:p>
+      <w:pPr>
+        <w:rPr>
+          <w:b/>
+          <w:bCs/>
+          <w:sz w:val="32"/>
+          <w:szCs w:val="32"/>
+          <w:u w:val="single"/>
+        </w:rPr>
+      </w:pPr>
+    </w:p>
+    <w:p>
+      <w:pPr>
+        <w:rPr>
+          <w:b/>
+          <w:bCs/>
+          <w:sz w:val="32"/>
+          <w:szCs w:val="32"/>
+          <w:u w:val="single"/>
+        </w:rPr>
+      </w:pPr>
+      <w:r>
+        <w:rPr>
+          <w:b/>
+          <w:bCs/>
+          <w:sz w:val="32"/>
+          <w:szCs w:val="32"/>
+          <w:u w:val="single"/>
+        </w:rPr>
+        <w:lastRenderedPageBreak/>
+        <w:t>Classe :</w:t>
+      </w:r>
+    </w:p>
+    <w:p>
+      <w:pPr>
+        <w:rPr>
+          <w:b/>
+          <w:bCs/>
+          <w:sz w:val="32"/>
+          <w:szCs w:val="32"/>
+          <w:u w:val="single"/>
+        </w:rPr>
+      </w:pPr>
+      <w:r>
+        <w:rPr>
+          <w:b/>
+          <w:bCs/>
+          <w:noProof/>
+          <w:sz w:val="32"/>
+          <w:szCs w:val="32"/>
+          <w:u w:val="single"/>
+        </w:rPr>
+        <w:drawing>
+          <wp:inline distT="0" distB="0" distL="0" distR="0" wp14:anchorId="0DAE7F88" wp14:editId="2B902063">
+            <wp:extent cx="2247900" cy="1969235"/>
+            <wp:effectExtent l="0" t="0" r="0" b="0"/>
+            <wp:docPr id="3" name="Image 3"/>
+            <wp:cNvGraphicFramePr>
+              <a:graphicFrameLocks xmlns:a="http://schemas.openxmlformats.org/drawingml/2006/main" noChangeAspect="1"/>
+            </wp:cNvGraphicFramePr>
+            <a:graphic xmlns:a="http://schemas.openxmlformats.org/drawingml/2006/main">
+              <a:graphicData uri="http://schemas.openxmlformats.org/drawingml/2006/picture">
+                <pic:pic xmlns:pic="http://schemas.openxmlformats.org/drawingml/2006/picture">
+                  <pic:nvPicPr>
+                    <pic:cNvPr id="0" name="Picture 3"/>
+                    <pic:cNvPicPr>
+                      <a:picLocks noChangeAspect="1" noChangeArrowheads="1"/>
+                    </pic:cNvPicPr>
+                  </pic:nvPicPr>
+                  <pic:blipFill>
+                    <a:blip r:embed="rId8" cstate="print">
+                      <a:extLst>
+                        <a:ext uri="{28A0092B-C50C-407E-A947-70E740481C1C}">
+                          <a14:useLocalDpi xmlns:a14="http://schemas.microsoft.com/office/drawing/2010/main" val="0"/>
+                        </a:ext>
+                      </a:extLst>
+                    </a:blip>
+                    <a:srcRect/>
+                    <a:stretch>
+                      <a:fillRect/>
+                    </a:stretch>
+                  </pic:blipFill>
+                  <pic:spPr bwMode="auto">
+                    <a:xfrm>
+                      <a:off x="0" y="0"/>
+                      <a:ext cx="2260534" cy="1980303"/>
                     </a:xfrm>
                     <a:prstGeom prst="rect">
                       <a:avLst/>

</xml_diff>

<commit_message>
maj mcd et cahier des charges
</commit_message>
<xml_diff>
--- a/documentation/cahier des charges.docx
+++ b/documentation/cahier des charges.docx
@@ -220,6 +220,16 @@
           <w:szCs w:val="32"/>
           <w:u w:val="single"/>
         </w:rPr>
+        <w:t xml:space="preserve"> et diagramme</w:t>
+      </w:r>
+      <w:r>
+        <w:rPr>
+          <w:b/>
+          <w:bCs/>
+          <w:sz w:val="32"/>
+          <w:szCs w:val="32"/>
+          <w:u w:val="single"/>
+        </w:rPr>
         <w:t> :</w:t>
       </w:r>
     </w:p>
@@ -274,51 +284,29 @@
         <w:t xml:space="preserve"> en temps réelle</w:t>
       </w:r>
     </w:p>
+    <w:p>
+      <w:pPr>
+        <w:pStyle w:val="Paragraphedeliste"/>
+        <w:numPr>
+          <w:ilvl w:val="0"/>
+          <w:numId w:val="2"/>
+        </w:numPr>
+      </w:pPr>
+      <w:r>
+        <w:t>Les administrateurs devront pouvoir via une page sur le site supprimer et modifier les utilisateurs inscrit</w:t>
+      </w:r>
+    </w:p>
     <w:p/>
     <w:p>
-      <w:pPr>
-        <w:rPr>
-          <w:b/>
-          <w:bCs/>
-          <w:sz w:val="32"/>
-          <w:szCs w:val="32"/>
-          <w:u w:val="single"/>
-        </w:rPr>
-      </w:pPr>
-    </w:p>
-    <w:p>
-      <w:pPr>
-        <w:rPr>
-          <w:b/>
-          <w:bCs/>
-          <w:sz w:val="32"/>
-          <w:szCs w:val="32"/>
-          <w:u w:val="single"/>
-        </w:rPr>
-      </w:pPr>
-      <w:r>
-        <w:rPr>
-          <w:b/>
-          <w:bCs/>
-          <w:sz w:val="32"/>
-          <w:szCs w:val="32"/>
-          <w:u w:val="single"/>
+      <w:r>
+        <w:rPr>
+          <w:noProof/>
         </w:rPr>
         <w:lastRenderedPageBreak/>
-        <w:t>Diagramme d’exigence :</w:t>
-      </w:r>
-    </w:p>
-    <w:p/>
-    <w:p/>
-    <w:p>
-      <w:r>
-        <w:rPr>
-          <w:noProof/>
-        </w:rPr>
         <w:drawing>
-          <wp:inline distT="0" distB="0" distL="0" distR="0" wp14:anchorId="37D2B063" wp14:editId="69724456">
-            <wp:extent cx="5753100" cy="5057775"/>
-            <wp:effectExtent l="0" t="0" r="0" b="9525"/>
+          <wp:inline distT="0" distB="0" distL="0" distR="0" wp14:anchorId="37D2B063" wp14:editId="45DED034">
+            <wp:extent cx="6262320" cy="5505450"/>
+            <wp:effectExtent l="0" t="0" r="5715" b="0"/>
             <wp:docPr id="4" name="Image 4"/>
             <wp:cNvGraphicFramePr>
               <a:graphicFrameLocks xmlns:a="http://schemas.openxmlformats.org/drawingml/2006/main" noChangeAspect="1"/>
@@ -348,7 +336,7 @@
                   <pic:spPr bwMode="auto">
                     <a:xfrm>
                       <a:off x="0" y="0"/>
-                      <a:ext cx="5753100" cy="5057775"/>
+                      <a:ext cx="6266550" cy="5509169"/>
                     </a:xfrm>
                     <a:prstGeom prst="rect">
                       <a:avLst/>
@@ -406,10 +394,10 @@
           <w:u w:val="single"/>
         </w:rPr>
         <w:drawing>
-          <wp:inline distT="0" distB="0" distL="0" distR="0" wp14:anchorId="421EECC3" wp14:editId="164D762F">
-            <wp:extent cx="2152650" cy="1885793"/>
+          <wp:inline distT="0" distB="0" distL="0" distR="0" wp14:anchorId="162918B9" wp14:editId="0A51E730">
+            <wp:extent cx="2819400" cy="2466974"/>
             <wp:effectExtent l="0" t="0" r="0" b="0"/>
-            <wp:docPr id="2" name="Image 2"/>
+            <wp:docPr id="5" name="Image 5"/>
             <wp:cNvGraphicFramePr>
               <a:graphicFrameLocks xmlns:a="http://schemas.openxmlformats.org/drawingml/2006/main" noChangeAspect="1"/>
             </wp:cNvGraphicFramePr>
@@ -417,7 +405,7 @@
               <a:graphicData uri="http://schemas.openxmlformats.org/drawingml/2006/picture">
                 <pic:pic xmlns:pic="http://schemas.openxmlformats.org/drawingml/2006/picture">
                   <pic:nvPicPr>
-                    <pic:cNvPr id="0" name="Picture 2"/>
+                    <pic:cNvPr id="0" name="Picture 1"/>
                     <pic:cNvPicPr>
                       <a:picLocks noChangeAspect="1" noChangeArrowheads="1"/>
                     </pic:cNvPicPr>
@@ -438,7 +426,7 @@
                   <pic:spPr bwMode="auto">
                     <a:xfrm>
                       <a:off x="0" y="0"/>
-                      <a:ext cx="2158595" cy="1891001"/>
+                      <a:ext cx="2855662" cy="2498703"/>
                     </a:xfrm>
                     <a:prstGeom prst="rect">
                       <a:avLst/>
@@ -508,8 +496,8 @@
           <w:u w:val="single"/>
         </w:rPr>
         <w:drawing>
-          <wp:inline distT="0" distB="0" distL="0" distR="0" wp14:anchorId="0DAE7F88" wp14:editId="2B902063">
-            <wp:extent cx="2247900" cy="1969235"/>
+          <wp:inline distT="0" distB="0" distL="0" distR="0" wp14:anchorId="0DAE7F88" wp14:editId="5BB1962A">
+            <wp:extent cx="2739965" cy="2400300"/>
             <wp:effectExtent l="0" t="0" r="0" b="0"/>
             <wp:docPr id="3" name="Image 3"/>
             <wp:cNvGraphicFramePr>
@@ -540,7 +528,7 @@
                   <pic:spPr bwMode="auto">
                     <a:xfrm>
                       <a:off x="0" y="0"/>
-                      <a:ext cx="2260534" cy="1980303"/>
+                      <a:ext cx="2760536" cy="2418321"/>
                     </a:xfrm>
                     <a:prstGeom prst="rect">
                       <a:avLst/>

</xml_diff>

<commit_message>
-> update de la doc
</commit_message>
<xml_diff>
--- a/documentation/cahier des charges.docx
+++ b/documentation/cahier des charges.docx
@@ -1,6 +1,6 @@
 
 <file path=word/document.xml><?xml version="1.0" encoding="utf-8"?>
-<w:document xmlns:wpc="http://schemas.microsoft.com/office/word/2010/wordprocessingCanvas" xmlns:cx="http://schemas.microsoft.com/office/drawing/2014/chartex" xmlns:cx1="http://schemas.microsoft.com/office/drawing/2015/9/8/chartex" xmlns:cx2="http://schemas.microsoft.com/office/drawing/2015/10/21/chartex" xmlns:cx3="http://schemas.microsoft.com/office/drawing/2016/5/9/chartex" xmlns:cx4="http://schemas.microsoft.com/office/drawing/2016/5/10/chartex" xmlns:cx5="http://schemas.microsoft.com/office/drawing/2016/5/11/chartex" xmlns:cx6="http://schemas.microsoft.com/office/drawing/2016/5/12/chartex" xmlns:cx7="http://schemas.microsoft.com/office/drawing/2016/5/13/chartex" xmlns:cx8="http://schemas.microsoft.com/office/drawing/2016/5/14/chartex" xmlns:mc="http://schemas.openxmlformats.org/markup-compatibility/2006" xmlns:aink="http://schemas.microsoft.com/office/drawing/2016/ink" xmlns:am3d="http://schemas.microsoft.com/office/drawing/2017/model3d" xmlns:o="urn:schemas-microsoft-com:office:office" xmlns:r="http://schemas.openxmlformats.org/officeDocument/2006/relationships" xmlns:m="http://schemas.openxmlformats.org/officeDocument/2006/math" xmlns:v="urn:schemas-microsoft-com:vml" xmlns:wp14="http://schemas.microsoft.com/office/word/2010/wordprocessingDrawing" xmlns:wp="http://schemas.openxmlformats.org/drawingml/2006/wordprocessingDrawing" xmlns:w10="urn:schemas-microsoft-com:office:word" xmlns:w="http://schemas.openxmlformats.org/wordprocessingml/2006/main" xmlns:w14="http://schemas.microsoft.com/office/word/2010/wordml" xmlns:w15="http://schemas.microsoft.com/office/word/2012/wordml" xmlns:w16cex="http://schemas.microsoft.com/office/word/2018/wordml/cex" xmlns:w16cid="http://schemas.microsoft.com/office/word/2016/wordml/cid" xmlns:w16="http://schemas.microsoft.com/office/word/2018/wordml" xmlns:w16sdtdh="http://schemas.microsoft.com/office/word/2020/wordml/sdtdatahash" xmlns:w16se="http://schemas.microsoft.com/office/word/2015/wordml/symex" xmlns:wpg="http://schemas.microsoft.com/office/word/2010/wordprocessingGroup" xmlns:wpi="http://schemas.microsoft.com/office/word/2010/wordprocessingInk" xmlns:wne="http://schemas.microsoft.com/office/word/2006/wordml" xmlns:wps="http://schemas.microsoft.com/office/word/2010/wordprocessingShape" mc:Ignorable="w14 w15 w16se w16cid w16 w16cex w16sdtdh wp14">
+<w:document xmlns:wpc="http://schemas.microsoft.com/office/word/2010/wordprocessingCanvas" xmlns:cx="http://schemas.microsoft.com/office/drawing/2014/chartex" xmlns:mc="http://schemas.openxmlformats.org/markup-compatibility/2006" xmlns:o="urn:schemas-microsoft-com:office:office" xmlns:r="http://schemas.openxmlformats.org/officeDocument/2006/relationships" xmlns:m="http://schemas.openxmlformats.org/officeDocument/2006/math" xmlns:v="urn:schemas-microsoft-com:vml" xmlns:wp14="http://schemas.microsoft.com/office/word/2010/wordprocessingDrawing" xmlns:wp="http://schemas.openxmlformats.org/drawingml/2006/wordprocessingDrawing" xmlns:w10="urn:schemas-microsoft-com:office:word" xmlns:w="http://schemas.openxmlformats.org/wordprocessingml/2006/main" xmlns:w14="http://schemas.microsoft.com/office/word/2010/wordml" xmlns:w15="http://schemas.microsoft.com/office/word/2012/wordml" xmlns:w16se="http://schemas.microsoft.com/office/word/2015/wordml/symex" xmlns:wpg="http://schemas.microsoft.com/office/word/2010/wordprocessingGroup" xmlns:wpi="http://schemas.microsoft.com/office/word/2010/wordprocessingInk" xmlns:wne="http://schemas.microsoft.com/office/word/2006/wordml" xmlns:wps="http://schemas.microsoft.com/office/word/2010/wordprocessingShape" mc:Ignorable="w14 w15 w16se wp14">
   <w:body>
     <w:p>
       <w:pPr>
@@ -130,11 +130,12 @@
           <w:sz w:val="32"/>
           <w:szCs w:val="32"/>
           <w:u w:val="single"/>
+          <w:lang w:eastAsia="fr-FR"/>
         </w:rPr>
         <w:drawing>
-          <wp:inline distT="0" distB="0" distL="0" distR="0" wp14:anchorId="7C10B225" wp14:editId="35E0F81E">
-            <wp:extent cx="5229225" cy="4454525"/>
-            <wp:effectExtent l="0" t="0" r="0" b="3175"/>
+          <wp:inline distT="0" distB="0" distL="0" distR="0" wp14:anchorId="7C10B225" wp14:editId="5B94659F">
+            <wp:extent cx="5236977" cy="4461128"/>
+            <wp:effectExtent l="0" t="0" r="1905" b="0"/>
             <wp:docPr id="1" name="Image 1"/>
             <wp:cNvGraphicFramePr>
               <a:graphicFrameLocks xmlns:a="http://schemas.openxmlformats.org/drawingml/2006/main" noChangeAspect="1"/>
@@ -156,7 +157,6 @@
                         </a:ext>
                       </a:extLst>
                     </a:blip>
-                    <a:srcRect/>
                     <a:stretch>
                       <a:fillRect/>
                     </a:stretch>
@@ -164,7 +164,7 @@
                   <pic:spPr bwMode="auto">
                     <a:xfrm>
                       <a:off x="0" y="0"/>
-                      <a:ext cx="5236977" cy="4461129"/>
+                      <a:ext cx="5236977" cy="4461128"/>
                     </a:xfrm>
                     <a:prstGeom prst="rect">
                       <a:avLst/>
@@ -193,8 +193,17 @@
           <w:sz w:val="24"/>
           <w:szCs w:val="24"/>
         </w:rPr>
-        <w:t>Le User peut s’inscrire. Il peut ensuite se connecter pour accéder au site et voir sur celui-ci sa localisation et sa vitesse en temps réelle.</w:t>
-      </w:r>
+        <w:t>L’User</w:t>
+      </w:r>
+      <w:r>
+        <w:rPr>
+          <w:sz w:val="24"/>
+          <w:szCs w:val="24"/>
+        </w:rPr>
+        <w:t xml:space="preserve"> peut s’inscrire. Il peut ensuite se connecter pour accéder au site et voir sur celui-ci sa localisation et sa vitesse en temps réelle.</w:t>
+      </w:r>
+      <w:bookmarkStart w:id="0" w:name="_GoBack"/>
+      <w:bookmarkEnd w:id="0"/>
     </w:p>
     <w:p>
       <w:pPr>
@@ -332,6 +341,7 @@
       <w:r>
         <w:rPr>
           <w:noProof/>
+          <w:lang w:eastAsia="fr-FR"/>
         </w:rPr>
         <w:drawing>
           <wp:inline distT="0" distB="0" distL="0" distR="0" wp14:anchorId="37D2B063" wp14:editId="45DED034">
@@ -393,6 +403,72 @@
           <w:u w:val="single"/>
         </w:rPr>
       </w:pPr>
+    </w:p>
+    <w:p>
+      <w:pPr>
+        <w:rPr>
+          <w:b/>
+          <w:bCs/>
+          <w:sz w:val="32"/>
+          <w:szCs w:val="32"/>
+          <w:u w:val="single"/>
+        </w:rPr>
+      </w:pPr>
+    </w:p>
+    <w:p>
+      <w:pPr>
+        <w:rPr>
+          <w:b/>
+          <w:bCs/>
+          <w:sz w:val="32"/>
+          <w:szCs w:val="32"/>
+          <w:u w:val="single"/>
+        </w:rPr>
+      </w:pPr>
+    </w:p>
+    <w:p>
+      <w:pPr>
+        <w:rPr>
+          <w:b/>
+          <w:bCs/>
+          <w:sz w:val="32"/>
+          <w:szCs w:val="32"/>
+          <w:u w:val="single"/>
+        </w:rPr>
+      </w:pPr>
+    </w:p>
+    <w:p>
+      <w:pPr>
+        <w:rPr>
+          <w:b/>
+          <w:bCs/>
+          <w:sz w:val="32"/>
+          <w:szCs w:val="32"/>
+          <w:u w:val="single"/>
+        </w:rPr>
+      </w:pPr>
+    </w:p>
+    <w:p>
+      <w:pPr>
+        <w:rPr>
+          <w:b/>
+          <w:bCs/>
+          <w:sz w:val="32"/>
+          <w:szCs w:val="32"/>
+          <w:u w:val="single"/>
+        </w:rPr>
+      </w:pPr>
+    </w:p>
+    <w:p>
+      <w:pPr>
+        <w:rPr>
+          <w:b/>
+          <w:bCs/>
+          <w:sz w:val="32"/>
+          <w:szCs w:val="32"/>
+          <w:u w:val="single"/>
+        </w:rPr>
+      </w:pPr>
       <w:r>
         <w:rPr>
           <w:b/>
@@ -406,6 +482,7 @@
     </w:p>
     <w:p>
       <w:pPr>
+        <w:jc w:val="center"/>
         <w:rPr>
           <w:b/>
           <w:bCs/>
@@ -422,12 +499,13 @@
           <w:sz w:val="32"/>
           <w:szCs w:val="32"/>
           <w:u w:val="single"/>
+          <w:lang w:eastAsia="fr-FR"/>
         </w:rPr>
         <w:lastRenderedPageBreak/>
         <w:drawing>
-          <wp:inline distT="0" distB="0" distL="0" distR="0" wp14:anchorId="162918B9" wp14:editId="0A51E730">
-            <wp:extent cx="2819400" cy="2466974"/>
-            <wp:effectExtent l="0" t="0" r="0" b="0"/>
+          <wp:inline distT="0" distB="0" distL="0" distR="0" wp14:anchorId="162918B9" wp14:editId="3DBF42D7">
+            <wp:extent cx="2855662" cy="2394887"/>
+            <wp:effectExtent l="0" t="0" r="1905" b="5715"/>
             <wp:docPr id="5" name="Image 5"/>
             <wp:cNvGraphicFramePr>
               <a:graphicFrameLocks xmlns:a="http://schemas.openxmlformats.org/drawingml/2006/main" noChangeAspect="1"/>
@@ -442,14 +520,13 @@
                     </pic:cNvPicPr>
                   </pic:nvPicPr>
                   <pic:blipFill>
-                    <a:blip r:embed="rId7" cstate="print">
+                    <a:blip r:embed="rId7">
                       <a:extLst>
                         <a:ext uri="{28A0092B-C50C-407E-A947-70E740481C1C}">
                           <a14:useLocalDpi xmlns:a14="http://schemas.microsoft.com/office/drawing/2010/main" val="0"/>
                         </a:ext>
                       </a:extLst>
                     </a:blip>
-                    <a:srcRect/>
                     <a:stretch>
                       <a:fillRect/>
                     </a:stretch>
@@ -457,7 +534,7 @@
                   <pic:spPr bwMode="auto">
                     <a:xfrm>
                       <a:off x="0" y="0"/>
-                      <a:ext cx="2855662" cy="2498703"/>
+                      <a:ext cx="2855662" cy="2394887"/>
                     </a:xfrm>
                     <a:prstGeom prst="rect">
                       <a:avLst/>
@@ -504,75 +581,94 @@
           <w:sz w:val="24"/>
           <w:szCs w:val="24"/>
         </w:rPr>
-        <w:t>table</w:t>
-      </w:r>
+        <w:t>table « User » possède un « id » pour identifier les différents utilisateurs. Un « login » et un « </w:t>
+      </w:r>
+      <w:proofErr w:type="spellStart"/>
       <w:r>
         <w:rPr>
           <w:sz w:val="24"/>
           <w:szCs w:val="24"/>
         </w:rPr>
-        <w:t xml:space="preserve"> « User » possède un « id » pour identifier les différents</w:t>
-      </w:r>
+        <w:t>passwd</w:t>
+      </w:r>
+      <w:proofErr w:type="spellEnd"/>
       <w:r>
         <w:rPr>
           <w:sz w:val="24"/>
           <w:szCs w:val="24"/>
         </w:rPr>
-        <w:t xml:space="preserve"> utilisateurs. Un « login » et un « passwd » pour se connecter. Puis, un « isAdmin » </w:t>
-      </w:r>
+        <w:t> » pour se connecter. Puis, un « </w:t>
+      </w:r>
+      <w:proofErr w:type="spellStart"/>
       <w:r>
         <w:rPr>
           <w:sz w:val="24"/>
           <w:szCs w:val="24"/>
         </w:rPr>
-        <w:t xml:space="preserve"> </w:t>
-      </w:r>
+        <w:t>isAdmin</w:t>
+      </w:r>
+      <w:proofErr w:type="spellEnd"/>
       <w:r>
         <w:rPr>
           <w:sz w:val="24"/>
           <w:szCs w:val="24"/>
         </w:rPr>
-        <w:t>pour déterminer si un utilisateur est Administrateur ou non.</w:t>
-      </w:r>
-    </w:p>
-    <w:p>
-      <w:pPr>
-        <w:rPr>
-          <w:b/>
-          <w:bCs/>
-          <w:sz w:val="32"/>
-          <w:szCs w:val="32"/>
-          <w:u w:val="single"/>
-        </w:rPr>
-      </w:pPr>
-    </w:p>
-    <w:p>
-      <w:pPr>
-        <w:rPr>
-          <w:b/>
-          <w:bCs/>
-          <w:sz w:val="32"/>
-          <w:szCs w:val="32"/>
-          <w:u w:val="single"/>
-        </w:rPr>
-      </w:pPr>
-      <w:r>
-        <w:rPr>
-          <w:b/>
-          <w:bCs/>
-          <w:sz w:val="32"/>
-          <w:szCs w:val="32"/>
-          <w:u w:val="single"/>
-        </w:rPr>
-        <w:t>Classe :</w:t>
-      </w:r>
-    </w:p>
-    <w:p>
-      <w:pPr>
+        <w:t> </w:t>
+      </w:r>
+      <w:r>
         <w:rPr>
           <w:sz w:val="24"/>
           <w:szCs w:val="24"/>
         </w:rPr>
+        <w:t>» pour</w:t>
+      </w:r>
+      <w:r>
+        <w:rPr>
+          <w:sz w:val="24"/>
+          <w:szCs w:val="24"/>
+        </w:rPr>
+        <w:t xml:space="preserve"> déterminer si un utilisateur est Administrateur ou non.</w:t>
+      </w:r>
+    </w:p>
+    <w:p>
+      <w:pPr>
+        <w:rPr>
+          <w:b/>
+          <w:bCs/>
+          <w:sz w:val="32"/>
+          <w:szCs w:val="32"/>
+          <w:u w:val="single"/>
+        </w:rPr>
+      </w:pPr>
+    </w:p>
+    <w:p>
+      <w:pPr>
+        <w:rPr>
+          <w:b/>
+          <w:bCs/>
+          <w:sz w:val="32"/>
+          <w:szCs w:val="32"/>
+          <w:u w:val="single"/>
+        </w:rPr>
+      </w:pPr>
+      <w:r>
+        <w:rPr>
+          <w:b/>
+          <w:bCs/>
+          <w:sz w:val="32"/>
+          <w:szCs w:val="32"/>
+          <w:u w:val="single"/>
+        </w:rPr>
+        <w:t>Classe :</w:t>
+      </w:r>
+    </w:p>
+    <w:p>
+      <w:pPr>
+        <w:jc w:val="center"/>
+        <w:rPr>
+          <w:sz w:val="24"/>
+          <w:szCs w:val="24"/>
+        </w:rPr>
       </w:pPr>
       <w:r>
         <w:rPr>
@@ -582,11 +678,12 @@
           <w:sz w:val="32"/>
           <w:szCs w:val="32"/>
           <w:u w:val="single"/>
+          <w:lang w:eastAsia="fr-FR"/>
         </w:rPr>
         <w:drawing>
-          <wp:inline distT="0" distB="0" distL="0" distR="0" wp14:anchorId="0DAE7F88" wp14:editId="5BB1962A">
-            <wp:extent cx="2739965" cy="2400300"/>
-            <wp:effectExtent l="0" t="0" r="0" b="0"/>
+          <wp:inline distT="0" distB="0" distL="0" distR="0" wp14:anchorId="0DAE7F88" wp14:editId="6E109CA0">
+            <wp:extent cx="5995301" cy="3286125"/>
+            <wp:effectExtent l="0" t="0" r="5715" b="0"/>
             <wp:docPr id="3" name="Image 3"/>
             <wp:cNvGraphicFramePr>
               <a:graphicFrameLocks xmlns:a="http://schemas.openxmlformats.org/drawingml/2006/main" noChangeAspect="1"/>
@@ -601,14 +698,13 @@
                     </pic:cNvPicPr>
                   </pic:nvPicPr>
                   <pic:blipFill>
-                    <a:blip r:embed="rId8" cstate="print">
+                    <a:blip r:embed="rId8">
                       <a:extLst>
                         <a:ext uri="{28A0092B-C50C-407E-A947-70E740481C1C}">
                           <a14:useLocalDpi xmlns:a14="http://schemas.microsoft.com/office/drawing/2010/main" val="0"/>
                         </a:ext>
                       </a:extLst>
                     </a:blip>
-                    <a:srcRect/>
                     <a:stretch>
                       <a:fillRect/>
                     </a:stretch>
@@ -616,7 +712,7 @@
                   <pic:spPr bwMode="auto">
                     <a:xfrm>
                       <a:off x="0" y="0"/>
-                      <a:ext cx="2760536" cy="2418321"/>
+                      <a:ext cx="6005280" cy="3291595"/>
                     </a:xfrm>
                     <a:prstGeom prst="rect">
                       <a:avLst/>
@@ -632,13 +728,6 @@
           </wp:inline>
         </w:drawing>
       </w:r>
-      <w:r>
-        <w:rPr>
-          <w:sz w:val="24"/>
-          <w:szCs w:val="24"/>
-        </w:rPr>
-        <w:t xml:space="preserve"> </w:t>
-      </w:r>
     </w:p>
     <w:sectPr>
       <w:pgSz w:w="11906" w:h="16838"/>
@@ -651,7 +740,7 @@
 </file>
 
 <file path=word/numbering.xml><?xml version="1.0" encoding="utf-8"?>
-<w:numbering xmlns:wpc="http://schemas.microsoft.com/office/word/2010/wordprocessingCanvas" xmlns:cx="http://schemas.microsoft.com/office/drawing/2014/chartex" xmlns:cx1="http://schemas.microsoft.com/office/drawing/2015/9/8/chartex" xmlns:cx2="http://schemas.microsoft.com/office/drawing/2015/10/21/chartex" xmlns:cx3="http://schemas.microsoft.com/office/drawing/2016/5/9/chartex" xmlns:cx4="http://schemas.microsoft.com/office/drawing/2016/5/10/chartex" xmlns:cx5="http://schemas.microsoft.com/office/drawing/2016/5/11/chartex" xmlns:cx6="http://schemas.microsoft.com/office/drawing/2016/5/12/chartex" xmlns:cx7="http://schemas.microsoft.com/office/drawing/2016/5/13/chartex" xmlns:cx8="http://schemas.microsoft.com/office/drawing/2016/5/14/chartex" xmlns:mc="http://schemas.openxmlformats.org/markup-compatibility/2006" xmlns:aink="http://schemas.microsoft.com/office/drawing/2016/ink" xmlns:am3d="http://schemas.microsoft.com/office/drawing/2017/model3d" xmlns:o="urn:schemas-microsoft-com:office:office" xmlns:r="http://schemas.openxmlformats.org/officeDocument/2006/relationships" xmlns:m="http://schemas.openxmlformats.org/officeDocument/2006/math" xmlns:v="urn:schemas-microsoft-com:vml" xmlns:wp14="http://schemas.microsoft.com/office/word/2010/wordprocessingDrawing" xmlns:wp="http://schemas.openxmlformats.org/drawingml/2006/wordprocessingDrawing" xmlns:w10="urn:schemas-microsoft-com:office:word" xmlns:w="http://schemas.openxmlformats.org/wordprocessingml/2006/main" xmlns:w14="http://schemas.microsoft.com/office/word/2010/wordml" xmlns:w15="http://schemas.microsoft.com/office/word/2012/wordml" xmlns:w16cex="http://schemas.microsoft.com/office/word/2018/wordml/cex" xmlns:w16cid="http://schemas.microsoft.com/office/word/2016/wordml/cid" xmlns:w16="http://schemas.microsoft.com/office/word/2018/wordml" xmlns:w16sdtdh="http://schemas.microsoft.com/office/word/2020/wordml/sdtdatahash" xmlns:w16se="http://schemas.microsoft.com/office/word/2015/wordml/symex" xmlns:wpg="http://schemas.microsoft.com/office/word/2010/wordprocessingGroup" xmlns:wpi="http://schemas.microsoft.com/office/word/2010/wordprocessingInk" xmlns:wne="http://schemas.microsoft.com/office/word/2006/wordml" xmlns:wps="http://schemas.microsoft.com/office/word/2010/wordprocessingShape" mc:Ignorable="w14 w15 w16se w16cid w16 w16cex w16sdtdh wp14">
+<w:numbering xmlns:wpc="http://schemas.microsoft.com/office/word/2010/wordprocessingCanvas" xmlns:cx="http://schemas.microsoft.com/office/drawing/2014/chartex" xmlns:mc="http://schemas.openxmlformats.org/markup-compatibility/2006" xmlns:o="urn:schemas-microsoft-com:office:office" xmlns:r="http://schemas.openxmlformats.org/officeDocument/2006/relationships" xmlns:m="http://schemas.openxmlformats.org/officeDocument/2006/math" xmlns:v="urn:schemas-microsoft-com:vml" xmlns:wp14="http://schemas.microsoft.com/office/word/2010/wordprocessingDrawing" xmlns:wp="http://schemas.openxmlformats.org/drawingml/2006/wordprocessingDrawing" xmlns:w10="urn:schemas-microsoft-com:office:word" xmlns:w="http://schemas.openxmlformats.org/wordprocessingml/2006/main" xmlns:w14="http://schemas.microsoft.com/office/word/2010/wordml" xmlns:w15="http://schemas.microsoft.com/office/word/2012/wordml" xmlns:w16se="http://schemas.microsoft.com/office/word/2015/wordml/symex" xmlns:wpg="http://schemas.microsoft.com/office/word/2010/wordprocessingGroup" xmlns:wpi="http://schemas.microsoft.com/office/word/2010/wordprocessingInk" xmlns:wne="http://schemas.microsoft.com/office/word/2006/wordml" xmlns:wps="http://schemas.microsoft.com/office/word/2010/wordprocessingShape" mc:Ignorable="w14 w15 w16se wp14">
   <w:abstractNum w:abstractNumId="0" w15:restartNumberingAfterBreak="0">
     <w:nsid w:val="110C1FBA"/>
     <w:multiLevelType w:val="hybridMultilevel"/>
@@ -886,7 +975,7 @@
 </file>
 
 <file path=word/styles.xml><?xml version="1.0" encoding="utf-8"?>
-<w:styles xmlns:mc="http://schemas.openxmlformats.org/markup-compatibility/2006" xmlns:r="http://schemas.openxmlformats.org/officeDocument/2006/relationships" xmlns:w="http://schemas.openxmlformats.org/wordprocessingml/2006/main" xmlns:w14="http://schemas.microsoft.com/office/word/2010/wordml" xmlns:w15="http://schemas.microsoft.com/office/word/2012/wordml" xmlns:w16cex="http://schemas.microsoft.com/office/word/2018/wordml/cex" xmlns:w16cid="http://schemas.microsoft.com/office/word/2016/wordml/cid" xmlns:w16="http://schemas.microsoft.com/office/word/2018/wordml" xmlns:w16sdtdh="http://schemas.microsoft.com/office/word/2020/wordml/sdtdatahash" xmlns:w16se="http://schemas.microsoft.com/office/word/2015/wordml/symex" mc:Ignorable="w14 w15 w16se w16cid w16 w16cex w16sdtdh">
+<w:styles xmlns:mc="http://schemas.openxmlformats.org/markup-compatibility/2006" xmlns:r="http://schemas.openxmlformats.org/officeDocument/2006/relationships" xmlns:w="http://schemas.openxmlformats.org/wordprocessingml/2006/main" xmlns:w14="http://schemas.microsoft.com/office/word/2010/wordml" xmlns:w15="http://schemas.microsoft.com/office/word/2012/wordml" xmlns:w16se="http://schemas.microsoft.com/office/word/2015/wordml/symex" mc:Ignorable="w14 w15 w16se">
   <w:docDefaults>
     <w:rPrDefault>
       <w:rPr>
@@ -904,7 +993,7 @@
       </w:pPr>
     </w:pPrDefault>
   </w:docDefaults>
-  <w:latentStyles w:defLockedState="0" w:defUIPriority="99" w:defSemiHidden="0" w:defUnhideWhenUsed="0" w:defQFormat="0" w:count="376">
+  <w:latentStyles w:defLockedState="0" w:defUIPriority="99" w:defSemiHidden="0" w:defUnhideWhenUsed="0" w:defQFormat="0" w:count="371">
     <w:lsdException w:name="Normal" w:uiPriority="0" w:qFormat="1"/>
     <w:lsdException w:name="heading 1" w:uiPriority="9" w:qFormat="1"/>
     <w:lsdException w:name="heading 2" w:semiHidden="1" w:uiPriority="9" w:unhideWhenUsed="1" w:qFormat="1"/>
@@ -1276,11 +1365,6 @@
     <w:lsdException w:name="List Table 5 Dark Accent 6" w:uiPriority="50"/>
     <w:lsdException w:name="List Table 6 Colorful Accent 6" w:uiPriority="51"/>
     <w:lsdException w:name="List Table 7 Colorful Accent 6" w:uiPriority="52"/>
-    <w:lsdException w:name="Mention" w:semiHidden="1" w:unhideWhenUsed="1"/>
-    <w:lsdException w:name="Smart Hyperlink" w:semiHidden="1" w:unhideWhenUsed="1"/>
-    <w:lsdException w:name="Hashtag" w:semiHidden="1" w:unhideWhenUsed="1"/>
-    <w:lsdException w:name="Unresolved Mention" w:semiHidden="1" w:unhideWhenUsed="1"/>
-    <w:lsdException w:name="Smart Link" w:semiHidden="1" w:unhideWhenUsed="1"/>
   </w:latentStyles>
   <w:style w:type="paragraph" w:default="1" w:styleId="Normal">
     <w:name w:val="Normal"/>

</xml_diff>